<commit_message>
Adding requirement tags to test case results
</commit_message>
<xml_diff>
--- a/Documentation/Test_Cases/Counter_test_results.docx
+++ b/Documentation/Test_Cases/Counter_test_results.docx
@@ -78,13 +78,25 @@
         <w:rPr>
           <w:rFonts w:asciiTheme="majorBidi" w:hAnsiTheme="majorBidi" w:cstheme="majorBidi"/>
         </w:rPr>
-        <w:t>COUNTER_TC_</w:t>
-      </w:r>
-      <w:r>
-        <w:rPr>
-          <w:rFonts w:asciiTheme="majorBidi" w:hAnsiTheme="majorBidi" w:cstheme="majorBidi"/>
-        </w:rPr>
-        <w:t>01:</w:t>
+        <w:t>COUNTER_TC_01:</w:t>
+      </w:r>
+    </w:p>
+    <w:p>
+      <w:pPr>
+        <w:pStyle w:val="ListParagraph"/>
+        <w:numPr>
+          <w:ilvl w:val="1"/>
+          <w:numId w:val="1"/>
+        </w:numPr>
+        <w:rPr>
+          <w:rFonts w:asciiTheme="majorBidi" w:hAnsiTheme="majorBidi" w:cstheme="majorBidi"/>
+        </w:rPr>
+      </w:pPr>
+      <w:r>
+        <w:rPr>
+          <w:rFonts w:asciiTheme="majorBidi" w:hAnsiTheme="majorBidi" w:cstheme="majorBidi"/>
+        </w:rPr>
+        <w:t>Requirement tested: COUNTER_INC_01</w:t>
       </w:r>
     </w:p>
     <w:p>
@@ -216,6 +228,54 @@
         <w:rPr>
           <w:rFonts w:asciiTheme="majorBidi" w:hAnsiTheme="majorBidi" w:cstheme="majorBidi"/>
         </w:rPr>
+        <w:t>Requirement</w:t>
+      </w:r>
+      <w:r>
+        <w:rPr>
+          <w:rFonts w:asciiTheme="majorBidi" w:hAnsiTheme="majorBidi" w:cstheme="majorBidi"/>
+        </w:rPr>
+        <w:t xml:space="preserve"> </w:t>
+      </w:r>
+      <w:r>
+        <w:rPr>
+          <w:rFonts w:asciiTheme="majorBidi" w:hAnsiTheme="majorBidi" w:cstheme="majorBidi"/>
+        </w:rPr>
+        <w:t>tested: COUNTER_</w:t>
+      </w:r>
+      <w:r>
+        <w:rPr>
+          <w:rFonts w:asciiTheme="majorBidi" w:hAnsiTheme="majorBidi" w:cstheme="majorBidi"/>
+        </w:rPr>
+        <w:t>RESET</w:t>
+      </w:r>
+      <w:r>
+        <w:rPr>
+          <w:rFonts w:asciiTheme="majorBidi" w:hAnsiTheme="majorBidi" w:cstheme="majorBidi"/>
+        </w:rPr>
+        <w:t>_0</w:t>
+      </w:r>
+      <w:r>
+        <w:rPr>
+          <w:rFonts w:asciiTheme="majorBidi" w:hAnsiTheme="majorBidi" w:cstheme="majorBidi"/>
+        </w:rPr>
+        <w:t>1</w:t>
+      </w:r>
+    </w:p>
+    <w:p>
+      <w:pPr>
+        <w:pStyle w:val="ListParagraph"/>
+        <w:numPr>
+          <w:ilvl w:val="1"/>
+          <w:numId w:val="1"/>
+        </w:numPr>
+        <w:rPr>
+          <w:rFonts w:asciiTheme="majorBidi" w:hAnsiTheme="majorBidi" w:cstheme="majorBidi"/>
+        </w:rPr>
+      </w:pPr>
+      <w:r>
+        <w:rPr>
+          <w:rFonts w:asciiTheme="majorBidi" w:hAnsiTheme="majorBidi" w:cstheme="majorBidi"/>
+        </w:rPr>
         <w:t>Passed.</w:t>
       </w:r>
     </w:p>
@@ -313,19 +373,37 @@
         <w:rPr>
           <w:rFonts w:asciiTheme="majorBidi" w:hAnsiTheme="majorBidi" w:cstheme="majorBidi"/>
         </w:rPr>
-        <w:t>COUNTER_TC_</w:t>
-      </w:r>
-      <w:r>
-        <w:rPr>
-          <w:rFonts w:asciiTheme="majorBidi" w:hAnsiTheme="majorBidi" w:cstheme="majorBidi"/>
-        </w:rPr>
-        <w:t>03</w:t>
-      </w:r>
-      <w:r>
-        <w:rPr>
-          <w:rFonts w:asciiTheme="majorBidi" w:hAnsiTheme="majorBidi" w:cstheme="majorBidi"/>
-        </w:rPr>
-        <w:t>:</w:t>
+        <w:t>COUNTER_TC_03:</w:t>
+      </w:r>
+    </w:p>
+    <w:p>
+      <w:pPr>
+        <w:pStyle w:val="ListParagraph"/>
+        <w:numPr>
+          <w:ilvl w:val="1"/>
+          <w:numId w:val="1"/>
+        </w:numPr>
+        <w:rPr>
+          <w:rFonts w:asciiTheme="majorBidi" w:hAnsiTheme="majorBidi" w:cstheme="majorBidi"/>
+        </w:rPr>
+      </w:pPr>
+      <w:r>
+        <w:rPr>
+          <w:rFonts w:asciiTheme="majorBidi" w:hAnsiTheme="majorBidi" w:cstheme="majorBidi"/>
+        </w:rPr>
+        <w:t>Requirement tested: COUNTER_</w:t>
+      </w:r>
+      <w:r>
+        <w:rPr>
+          <w:rFonts w:asciiTheme="majorBidi" w:hAnsiTheme="majorBidi" w:cstheme="majorBidi"/>
+        </w:rPr>
+        <w:t>ROLLOVER</w:t>
+      </w:r>
+      <w:r>
+        <w:rPr>
+          <w:rFonts w:asciiTheme="majorBidi" w:hAnsiTheme="majorBidi" w:cstheme="majorBidi"/>
+        </w:rPr>
+        <w:t>_01</w:t>
       </w:r>
     </w:p>
     <w:p>
@@ -375,6 +453,7 @@
           <w:rFonts w:asciiTheme="majorBidi" w:hAnsiTheme="majorBidi" w:cstheme="majorBidi"/>
           <w:noProof/>
         </w:rPr>
+        <w:lastRenderedPageBreak/>
         <w:drawing>
           <wp:inline distT="0" distB="0" distL="0" distR="0" wp14:anchorId="3E528D1D" wp14:editId="3597241B">
             <wp:extent cx="5486400" cy="1301115"/>
@@ -440,20 +519,43 @@
         <w:rPr>
           <w:rFonts w:asciiTheme="majorBidi" w:hAnsiTheme="majorBidi" w:cstheme="majorBidi"/>
         </w:rPr>
-        <w:lastRenderedPageBreak/>
-        <w:t>COUNTER_TC_0</w:t>
-      </w:r>
-      <w:r>
-        <w:rPr>
-          <w:rFonts w:asciiTheme="majorBidi" w:hAnsiTheme="majorBidi" w:cstheme="majorBidi"/>
-        </w:rPr>
-        <w:t>4</w:t>
-      </w:r>
-      <w:r>
-        <w:rPr>
-          <w:rFonts w:asciiTheme="majorBidi" w:hAnsiTheme="majorBidi" w:cstheme="majorBidi"/>
-        </w:rPr>
-        <w:t>:</w:t>
+        <w:t>COUNTER_TC_04:</w:t>
+      </w:r>
+    </w:p>
+    <w:p>
+      <w:pPr>
+        <w:pStyle w:val="ListParagraph"/>
+        <w:numPr>
+          <w:ilvl w:val="1"/>
+          <w:numId w:val="1"/>
+        </w:numPr>
+        <w:rPr>
+          <w:rFonts w:asciiTheme="majorBidi" w:hAnsiTheme="majorBidi" w:cstheme="majorBidi"/>
+        </w:rPr>
+      </w:pPr>
+      <w:r>
+        <w:rPr>
+          <w:rFonts w:asciiTheme="majorBidi" w:hAnsiTheme="majorBidi" w:cstheme="majorBidi"/>
+        </w:rPr>
+        <w:t>Requirement tested: COUNTER_</w:t>
+      </w:r>
+      <w:r>
+        <w:rPr>
+          <w:rFonts w:asciiTheme="majorBidi" w:hAnsiTheme="majorBidi" w:cstheme="majorBidi"/>
+        </w:rPr>
+        <w:t>ROLLOVER</w:t>
+      </w:r>
+      <w:r>
+        <w:rPr>
+          <w:rFonts w:asciiTheme="majorBidi" w:hAnsiTheme="majorBidi" w:cstheme="majorBidi"/>
+        </w:rPr>
+        <w:t>_0</w:t>
+      </w:r>
+      <w:r>
+        <w:rPr>
+          <w:rFonts w:asciiTheme="majorBidi" w:hAnsiTheme="majorBidi" w:cstheme="majorBidi"/>
+        </w:rPr>
+        <w:t>2</w:t>
       </w:r>
     </w:p>
     <w:p>
@@ -568,19 +670,31 @@
         <w:rPr>
           <w:rFonts w:asciiTheme="majorBidi" w:hAnsiTheme="majorBidi" w:cstheme="majorBidi"/>
         </w:rPr>
-        <w:t>COUNTER_TC_0</w:t>
-      </w:r>
-      <w:r>
-        <w:rPr>
-          <w:rFonts w:asciiTheme="majorBidi" w:hAnsiTheme="majorBidi" w:cstheme="majorBidi"/>
-        </w:rPr>
-        <w:t>5</w:t>
-      </w:r>
-      <w:r>
-        <w:rPr>
-          <w:rFonts w:asciiTheme="majorBidi" w:hAnsiTheme="majorBidi" w:cstheme="majorBidi"/>
-        </w:rPr>
-        <w:t>:</w:t>
+        <w:t>COUNTER_TC_05:</w:t>
+      </w:r>
+    </w:p>
+    <w:p>
+      <w:pPr>
+        <w:pStyle w:val="ListParagraph"/>
+        <w:numPr>
+          <w:ilvl w:val="1"/>
+          <w:numId w:val="1"/>
+        </w:numPr>
+        <w:rPr>
+          <w:rFonts w:asciiTheme="majorBidi" w:hAnsiTheme="majorBidi" w:cstheme="majorBidi"/>
+        </w:rPr>
+      </w:pPr>
+      <w:r>
+        <w:rPr>
+          <w:rFonts w:asciiTheme="majorBidi" w:hAnsiTheme="majorBidi" w:cstheme="majorBidi"/>
+        </w:rPr>
+        <w:t>Requirement tested: COUNTER_INC_0</w:t>
+      </w:r>
+      <w:r>
+        <w:rPr>
+          <w:rFonts w:asciiTheme="majorBidi" w:hAnsiTheme="majorBidi" w:cstheme="majorBidi"/>
+        </w:rPr>
+        <w:t>2</w:t>
       </w:r>
     </w:p>
     <w:p>
@@ -695,7 +809,553 @@
         <w:rPr>
           <w:rFonts w:asciiTheme="majorBidi" w:hAnsiTheme="majorBidi" w:cstheme="majorBidi"/>
         </w:rPr>
-        <w:t>COUNTER_TC_0</w:t>
+        <w:t>COUNTER_TC_06:</w:t>
+      </w:r>
+    </w:p>
+    <w:p>
+      <w:pPr>
+        <w:pStyle w:val="ListParagraph"/>
+        <w:numPr>
+          <w:ilvl w:val="1"/>
+          <w:numId w:val="1"/>
+        </w:numPr>
+        <w:rPr>
+          <w:rFonts w:asciiTheme="majorBidi" w:hAnsiTheme="majorBidi" w:cstheme="majorBidi"/>
+        </w:rPr>
+      </w:pPr>
+      <w:r>
+        <w:rPr>
+          <w:rFonts w:asciiTheme="majorBidi" w:hAnsiTheme="majorBidi" w:cstheme="majorBidi"/>
+        </w:rPr>
+        <w:t>Requirement tested: COUNTER_</w:t>
+      </w:r>
+      <w:r>
+        <w:rPr>
+          <w:rFonts w:asciiTheme="majorBidi" w:hAnsiTheme="majorBidi" w:cstheme="majorBidi"/>
+        </w:rPr>
+        <w:t>TOP</w:t>
+      </w:r>
+      <w:r>
+        <w:rPr>
+          <w:rFonts w:asciiTheme="majorBidi" w:hAnsiTheme="majorBidi" w:cstheme="majorBidi"/>
+        </w:rPr>
+        <w:t>_01</w:t>
+      </w:r>
+    </w:p>
+    <w:p>
+      <w:pPr>
+        <w:pStyle w:val="ListParagraph"/>
+        <w:numPr>
+          <w:ilvl w:val="1"/>
+          <w:numId w:val="1"/>
+        </w:numPr>
+        <w:rPr>
+          <w:rFonts w:asciiTheme="majorBidi" w:hAnsiTheme="majorBidi" w:cstheme="majorBidi"/>
+        </w:rPr>
+      </w:pPr>
+      <w:r>
+        <w:rPr>
+          <w:rFonts w:asciiTheme="majorBidi" w:hAnsiTheme="majorBidi" w:cstheme="majorBidi"/>
+        </w:rPr>
+        <w:t>Passed.</w:t>
+      </w:r>
+    </w:p>
+    <w:p>
+      <w:pPr>
+        <w:pStyle w:val="ListParagraph"/>
+        <w:numPr>
+          <w:ilvl w:val="1"/>
+          <w:numId w:val="1"/>
+        </w:numPr>
+        <w:rPr>
+          <w:rFonts w:asciiTheme="majorBidi" w:hAnsiTheme="majorBidi" w:cstheme="majorBidi"/>
+        </w:rPr>
+      </w:pPr>
+      <w:r>
+        <w:rPr>
+          <w:rFonts w:asciiTheme="majorBidi" w:hAnsiTheme="majorBidi" w:cstheme="majorBidi"/>
+        </w:rPr>
+        <w:t xml:space="preserve">Method of testing: </w:t>
+      </w:r>
+      <w:r>
+        <w:rPr>
+          <w:rFonts w:asciiTheme="majorBidi" w:hAnsiTheme="majorBidi" w:cstheme="majorBidi"/>
+        </w:rPr>
+        <w:t>port map</w:t>
+      </w:r>
+      <w:r>
+        <w:rPr>
+          <w:rFonts w:asciiTheme="majorBidi" w:hAnsiTheme="majorBidi" w:cstheme="majorBidi"/>
+        </w:rPr>
+        <w:t xml:space="preserve"> observation.</w:t>
+      </w:r>
+    </w:p>
+    <w:p>
+      <w:pPr>
+        <w:rPr>
+          <w:rFonts w:asciiTheme="majorBidi" w:hAnsiTheme="majorBidi" w:cstheme="majorBidi"/>
+        </w:rPr>
+      </w:pPr>
+    </w:p>
+    <w:p>
+      <w:pPr>
+        <w:pStyle w:val="ListParagraph"/>
+        <w:numPr>
+          <w:ilvl w:val="0"/>
+          <w:numId w:val="1"/>
+        </w:numPr>
+        <w:rPr>
+          <w:rFonts w:asciiTheme="majorBidi" w:hAnsiTheme="majorBidi" w:cstheme="majorBidi"/>
+        </w:rPr>
+      </w:pPr>
+      <w:r>
+        <w:rPr>
+          <w:rFonts w:asciiTheme="majorBidi" w:hAnsiTheme="majorBidi" w:cstheme="majorBidi"/>
+        </w:rPr>
+        <w:t>COUNTER_TC_07:</w:t>
+      </w:r>
+    </w:p>
+    <w:p>
+      <w:pPr>
+        <w:pStyle w:val="ListParagraph"/>
+        <w:numPr>
+          <w:ilvl w:val="1"/>
+          <w:numId w:val="1"/>
+        </w:numPr>
+        <w:rPr>
+          <w:rFonts w:asciiTheme="majorBidi" w:hAnsiTheme="majorBidi" w:cstheme="majorBidi"/>
+        </w:rPr>
+      </w:pPr>
+      <w:r>
+        <w:rPr>
+          <w:rFonts w:asciiTheme="majorBidi" w:hAnsiTheme="majorBidi" w:cstheme="majorBidi"/>
+        </w:rPr>
+        <w:t>Requirement tested: COUNTER_</w:t>
+      </w:r>
+      <w:r>
+        <w:rPr>
+          <w:rFonts w:asciiTheme="majorBidi" w:hAnsiTheme="majorBidi" w:cstheme="majorBidi"/>
+        </w:rPr>
+        <w:t>TOP</w:t>
+      </w:r>
+      <w:r>
+        <w:rPr>
+          <w:rFonts w:asciiTheme="majorBidi" w:hAnsiTheme="majorBidi" w:cstheme="majorBidi"/>
+        </w:rPr>
+        <w:t>_0</w:t>
+      </w:r>
+      <w:r>
+        <w:rPr>
+          <w:rFonts w:asciiTheme="majorBidi" w:hAnsiTheme="majorBidi" w:cstheme="majorBidi"/>
+        </w:rPr>
+        <w:t>2</w:t>
+      </w:r>
+    </w:p>
+    <w:p>
+      <w:pPr>
+        <w:pStyle w:val="ListParagraph"/>
+        <w:numPr>
+          <w:ilvl w:val="1"/>
+          <w:numId w:val="1"/>
+        </w:numPr>
+        <w:rPr>
+          <w:rFonts w:asciiTheme="majorBidi" w:hAnsiTheme="majorBidi" w:cstheme="majorBidi"/>
+        </w:rPr>
+      </w:pPr>
+      <w:r>
+        <w:rPr>
+          <w:rFonts w:asciiTheme="majorBidi" w:hAnsiTheme="majorBidi" w:cstheme="majorBidi"/>
+        </w:rPr>
+        <w:lastRenderedPageBreak/>
+        <w:t>Passed.</w:t>
+      </w:r>
+    </w:p>
+    <w:p>
+      <w:pPr>
+        <w:pStyle w:val="ListParagraph"/>
+        <w:numPr>
+          <w:ilvl w:val="1"/>
+          <w:numId w:val="1"/>
+        </w:numPr>
+        <w:rPr>
+          <w:rFonts w:asciiTheme="majorBidi" w:hAnsiTheme="majorBidi" w:cstheme="majorBidi"/>
+        </w:rPr>
+      </w:pPr>
+      <w:r>
+        <w:rPr>
+          <w:rFonts w:asciiTheme="majorBidi" w:hAnsiTheme="majorBidi" w:cstheme="majorBidi"/>
+        </w:rPr>
+        <w:t xml:space="preserve">Method of testing: </w:t>
+      </w:r>
+      <w:r>
+        <w:rPr>
+          <w:rFonts w:asciiTheme="majorBidi" w:hAnsiTheme="majorBidi" w:cstheme="majorBidi"/>
+        </w:rPr>
+        <w:t xml:space="preserve">port map </w:t>
+      </w:r>
+      <w:r>
+        <w:rPr>
+          <w:rFonts w:asciiTheme="majorBidi" w:hAnsiTheme="majorBidi" w:cstheme="majorBidi"/>
+        </w:rPr>
+        <w:t>observation.</w:t>
+      </w:r>
+    </w:p>
+    <w:p>
+      <w:pPr>
+        <w:rPr>
+          <w:rFonts w:asciiTheme="majorBidi" w:hAnsiTheme="majorBidi" w:cstheme="majorBidi"/>
+        </w:rPr>
+      </w:pPr>
+    </w:p>
+    <w:p>
+      <w:pPr>
+        <w:pStyle w:val="ListParagraph"/>
+        <w:numPr>
+          <w:ilvl w:val="0"/>
+          <w:numId w:val="1"/>
+        </w:numPr>
+        <w:rPr>
+          <w:rFonts w:asciiTheme="majorBidi" w:hAnsiTheme="majorBidi" w:cstheme="majorBidi"/>
+        </w:rPr>
+      </w:pPr>
+      <w:r>
+        <w:rPr>
+          <w:rFonts w:asciiTheme="majorBidi" w:hAnsiTheme="majorBidi" w:cstheme="majorBidi"/>
+        </w:rPr>
+        <w:t>COUNTER_TC_08:</w:t>
+      </w:r>
+    </w:p>
+    <w:p>
+      <w:pPr>
+        <w:pStyle w:val="ListParagraph"/>
+        <w:numPr>
+          <w:ilvl w:val="1"/>
+          <w:numId w:val="1"/>
+        </w:numPr>
+        <w:rPr>
+          <w:rFonts w:asciiTheme="majorBidi" w:hAnsiTheme="majorBidi" w:cstheme="majorBidi"/>
+        </w:rPr>
+      </w:pPr>
+      <w:r>
+        <w:rPr>
+          <w:rFonts w:asciiTheme="majorBidi" w:hAnsiTheme="majorBidi" w:cstheme="majorBidi"/>
+        </w:rPr>
+        <w:t>Requirement tested: COUNTER_</w:t>
+      </w:r>
+      <w:r>
+        <w:rPr>
+          <w:rFonts w:asciiTheme="majorBidi" w:hAnsiTheme="majorBidi" w:cstheme="majorBidi"/>
+        </w:rPr>
+        <w:t>TOP</w:t>
+      </w:r>
+      <w:r>
+        <w:rPr>
+          <w:rFonts w:asciiTheme="majorBidi" w:hAnsiTheme="majorBidi" w:cstheme="majorBidi"/>
+        </w:rPr>
+        <w:t>_0</w:t>
+      </w:r>
+      <w:r>
+        <w:rPr>
+          <w:rFonts w:asciiTheme="majorBidi" w:hAnsiTheme="majorBidi" w:cstheme="majorBidi"/>
+        </w:rPr>
+        <w:t>3</w:t>
+      </w:r>
+    </w:p>
+    <w:p>
+      <w:pPr>
+        <w:pStyle w:val="ListParagraph"/>
+        <w:numPr>
+          <w:ilvl w:val="1"/>
+          <w:numId w:val="1"/>
+        </w:numPr>
+        <w:rPr>
+          <w:rFonts w:asciiTheme="majorBidi" w:hAnsiTheme="majorBidi" w:cstheme="majorBidi"/>
+        </w:rPr>
+      </w:pPr>
+      <w:r>
+        <w:rPr>
+          <w:rFonts w:asciiTheme="majorBidi" w:hAnsiTheme="majorBidi" w:cstheme="majorBidi"/>
+        </w:rPr>
+        <w:t>Passed.</w:t>
+      </w:r>
+    </w:p>
+    <w:p>
+      <w:pPr>
+        <w:pStyle w:val="ListParagraph"/>
+        <w:numPr>
+          <w:ilvl w:val="1"/>
+          <w:numId w:val="1"/>
+        </w:numPr>
+        <w:rPr>
+          <w:rFonts w:asciiTheme="majorBidi" w:hAnsiTheme="majorBidi" w:cstheme="majorBidi"/>
+        </w:rPr>
+      </w:pPr>
+      <w:r>
+        <w:rPr>
+          <w:rFonts w:asciiTheme="majorBidi" w:hAnsiTheme="majorBidi" w:cstheme="majorBidi"/>
+        </w:rPr>
+        <w:t xml:space="preserve">Method of testing: </w:t>
+      </w:r>
+      <w:r>
+        <w:rPr>
+          <w:rFonts w:asciiTheme="majorBidi" w:hAnsiTheme="majorBidi" w:cstheme="majorBidi"/>
+        </w:rPr>
+        <w:t xml:space="preserve">port map </w:t>
+      </w:r>
+      <w:r>
+        <w:rPr>
+          <w:rFonts w:asciiTheme="majorBidi" w:hAnsiTheme="majorBidi" w:cstheme="majorBidi"/>
+        </w:rPr>
+        <w:t>observation.</w:t>
+      </w:r>
+    </w:p>
+    <w:p>
+      <w:pPr>
+        <w:rPr>
+          <w:rFonts w:asciiTheme="majorBidi" w:hAnsiTheme="majorBidi" w:cstheme="majorBidi"/>
+        </w:rPr>
+      </w:pPr>
+    </w:p>
+    <w:p>
+      <w:pPr>
+        <w:pStyle w:val="ListParagraph"/>
+        <w:numPr>
+          <w:ilvl w:val="0"/>
+          <w:numId w:val="1"/>
+        </w:numPr>
+        <w:rPr>
+          <w:rFonts w:asciiTheme="majorBidi" w:hAnsiTheme="majorBidi" w:cstheme="majorBidi"/>
+        </w:rPr>
+      </w:pPr>
+      <w:r>
+        <w:rPr>
+          <w:rFonts w:asciiTheme="majorBidi" w:hAnsiTheme="majorBidi" w:cstheme="majorBidi"/>
+        </w:rPr>
+        <w:t>COUNTER_TC_09:</w:t>
+      </w:r>
+    </w:p>
+    <w:p>
+      <w:pPr>
+        <w:pStyle w:val="ListParagraph"/>
+        <w:numPr>
+          <w:ilvl w:val="1"/>
+          <w:numId w:val="1"/>
+        </w:numPr>
+        <w:rPr>
+          <w:rFonts w:asciiTheme="majorBidi" w:hAnsiTheme="majorBidi" w:cstheme="majorBidi"/>
+        </w:rPr>
+      </w:pPr>
+      <w:r>
+        <w:rPr>
+          <w:rFonts w:asciiTheme="majorBidi" w:hAnsiTheme="majorBidi" w:cstheme="majorBidi"/>
+        </w:rPr>
+        <w:t>Requirement tested: COUNTER_</w:t>
+      </w:r>
+      <w:r>
+        <w:rPr>
+          <w:rFonts w:asciiTheme="majorBidi" w:hAnsiTheme="majorBidi" w:cstheme="majorBidi"/>
+        </w:rPr>
+        <w:t>TOP</w:t>
+      </w:r>
+      <w:r>
+        <w:rPr>
+          <w:rFonts w:asciiTheme="majorBidi" w:hAnsiTheme="majorBidi" w:cstheme="majorBidi"/>
+        </w:rPr>
+        <w:t>_0</w:t>
+      </w:r>
+      <w:r>
+        <w:rPr>
+          <w:rFonts w:asciiTheme="majorBidi" w:hAnsiTheme="majorBidi" w:cstheme="majorBidi"/>
+        </w:rPr>
+        <w:t>4</w:t>
+      </w:r>
+    </w:p>
+    <w:p>
+      <w:pPr>
+        <w:pStyle w:val="ListParagraph"/>
+        <w:numPr>
+          <w:ilvl w:val="1"/>
+          <w:numId w:val="1"/>
+        </w:numPr>
+        <w:rPr>
+          <w:rFonts w:asciiTheme="majorBidi" w:hAnsiTheme="majorBidi" w:cstheme="majorBidi"/>
+        </w:rPr>
+      </w:pPr>
+      <w:r>
+        <w:rPr>
+          <w:rFonts w:asciiTheme="majorBidi" w:hAnsiTheme="majorBidi" w:cstheme="majorBidi"/>
+        </w:rPr>
+        <w:t>Passed.</w:t>
+      </w:r>
+    </w:p>
+    <w:p>
+      <w:pPr>
+        <w:pStyle w:val="ListParagraph"/>
+        <w:numPr>
+          <w:ilvl w:val="1"/>
+          <w:numId w:val="1"/>
+        </w:numPr>
+        <w:rPr>
+          <w:rFonts w:asciiTheme="majorBidi" w:hAnsiTheme="majorBidi" w:cstheme="majorBidi"/>
+        </w:rPr>
+      </w:pPr>
+      <w:r>
+        <w:rPr>
+          <w:rFonts w:asciiTheme="majorBidi" w:hAnsiTheme="majorBidi" w:cstheme="majorBidi"/>
+        </w:rPr>
+        <w:t xml:space="preserve">Method of testing: </w:t>
+      </w:r>
+      <w:r>
+        <w:rPr>
+          <w:rFonts w:asciiTheme="majorBidi" w:hAnsiTheme="majorBidi" w:cstheme="majorBidi"/>
+        </w:rPr>
+        <w:t xml:space="preserve">port map </w:t>
+      </w:r>
+      <w:r>
+        <w:rPr>
+          <w:rFonts w:asciiTheme="majorBidi" w:hAnsiTheme="majorBidi" w:cstheme="majorBidi"/>
+        </w:rPr>
+        <w:t>observation.</w:t>
+      </w:r>
+    </w:p>
+    <w:p>
+      <w:pPr>
+        <w:rPr>
+          <w:rFonts w:asciiTheme="majorBidi" w:hAnsiTheme="majorBidi" w:cstheme="majorBidi"/>
+        </w:rPr>
+      </w:pPr>
+    </w:p>
+    <w:p>
+      <w:pPr>
+        <w:pStyle w:val="ListParagraph"/>
+        <w:numPr>
+          <w:ilvl w:val="0"/>
+          <w:numId w:val="1"/>
+        </w:numPr>
+        <w:rPr>
+          <w:rFonts w:asciiTheme="majorBidi" w:hAnsiTheme="majorBidi" w:cstheme="majorBidi"/>
+        </w:rPr>
+      </w:pPr>
+      <w:r>
+        <w:rPr>
+          <w:rFonts w:asciiTheme="majorBidi" w:hAnsiTheme="majorBidi" w:cstheme="majorBidi"/>
+        </w:rPr>
+        <w:t>COUNTER_TC_10:</w:t>
+      </w:r>
+    </w:p>
+    <w:p>
+      <w:pPr>
+        <w:pStyle w:val="ListParagraph"/>
+        <w:numPr>
+          <w:ilvl w:val="1"/>
+          <w:numId w:val="1"/>
+        </w:numPr>
+        <w:rPr>
+          <w:rFonts w:asciiTheme="majorBidi" w:hAnsiTheme="majorBidi" w:cstheme="majorBidi"/>
+        </w:rPr>
+      </w:pPr>
+      <w:r>
+        <w:rPr>
+          <w:rFonts w:asciiTheme="majorBidi" w:hAnsiTheme="majorBidi" w:cstheme="majorBidi"/>
+        </w:rPr>
+        <w:t>Requirement tested: COUNTER_TOP_0</w:t>
+      </w:r>
+      <w:r>
+        <w:rPr>
+          <w:rFonts w:asciiTheme="majorBidi" w:hAnsiTheme="majorBidi" w:cstheme="majorBidi"/>
+        </w:rPr>
+        <w:t>5</w:t>
+      </w:r>
+    </w:p>
+    <w:p>
+      <w:pPr>
+        <w:pStyle w:val="ListParagraph"/>
+        <w:numPr>
+          <w:ilvl w:val="1"/>
+          <w:numId w:val="1"/>
+        </w:numPr>
+        <w:rPr>
+          <w:rFonts w:asciiTheme="majorBidi" w:hAnsiTheme="majorBidi" w:cstheme="majorBidi"/>
+        </w:rPr>
+      </w:pPr>
+      <w:r>
+        <w:rPr>
+          <w:rFonts w:asciiTheme="majorBidi" w:hAnsiTheme="majorBidi" w:cstheme="majorBidi"/>
+        </w:rPr>
+        <w:t>Passed.</w:t>
+      </w:r>
+    </w:p>
+    <w:p>
+      <w:pPr>
+        <w:pStyle w:val="ListParagraph"/>
+        <w:numPr>
+          <w:ilvl w:val="1"/>
+          <w:numId w:val="1"/>
+        </w:numPr>
+        <w:rPr>
+          <w:rFonts w:asciiTheme="majorBidi" w:hAnsiTheme="majorBidi" w:cstheme="majorBidi"/>
+        </w:rPr>
+      </w:pPr>
+      <w:r>
+        <w:rPr>
+          <w:rFonts w:asciiTheme="majorBidi" w:hAnsiTheme="majorBidi" w:cstheme="majorBidi"/>
+        </w:rPr>
+        <w:t xml:space="preserve">Method of testing: </w:t>
+      </w:r>
+      <w:r>
+        <w:rPr>
+          <w:rFonts w:asciiTheme="majorBidi" w:hAnsiTheme="majorBidi" w:cstheme="majorBidi"/>
+        </w:rPr>
+        <w:t xml:space="preserve">port map </w:t>
+      </w:r>
+      <w:r>
+        <w:rPr>
+          <w:rFonts w:asciiTheme="majorBidi" w:hAnsiTheme="majorBidi" w:cstheme="majorBidi"/>
+        </w:rPr>
+        <w:t>observation.</w:t>
+      </w:r>
+    </w:p>
+    <w:p>
+      <w:pPr>
+        <w:rPr>
+          <w:rFonts w:asciiTheme="majorBidi" w:hAnsiTheme="majorBidi" w:cstheme="majorBidi"/>
+        </w:rPr>
+      </w:pPr>
+    </w:p>
+    <w:p>
+      <w:pPr>
+        <w:pStyle w:val="ListParagraph"/>
+        <w:numPr>
+          <w:ilvl w:val="0"/>
+          <w:numId w:val="1"/>
+        </w:numPr>
+        <w:rPr>
+          <w:rFonts w:asciiTheme="majorBidi" w:hAnsiTheme="majorBidi" w:cstheme="majorBidi"/>
+        </w:rPr>
+      </w:pPr>
+      <w:r>
+        <w:rPr>
+          <w:rFonts w:asciiTheme="majorBidi" w:hAnsiTheme="majorBidi" w:cstheme="majorBidi"/>
+        </w:rPr>
+        <w:t>COUNTER_TC_11:</w:t>
+      </w:r>
+    </w:p>
+    <w:p>
+      <w:pPr>
+        <w:pStyle w:val="ListParagraph"/>
+        <w:numPr>
+          <w:ilvl w:val="1"/>
+          <w:numId w:val="1"/>
+        </w:numPr>
+        <w:rPr>
+          <w:rFonts w:asciiTheme="majorBidi" w:hAnsiTheme="majorBidi" w:cstheme="majorBidi"/>
+        </w:rPr>
+      </w:pPr>
+      <w:r>
+        <w:rPr>
+          <w:rFonts w:asciiTheme="majorBidi" w:hAnsiTheme="majorBidi" w:cstheme="majorBidi"/>
+        </w:rPr>
+        <w:t>Requirement tested: COUNTER_TOP_0</w:t>
       </w:r>
       <w:r>
         <w:rPr>
@@ -703,12 +1363,6 @@
         </w:rPr>
         <w:t>6</w:t>
       </w:r>
-      <w:r>
-        <w:rPr>
-          <w:rFonts w:asciiTheme="majorBidi" w:hAnsiTheme="majorBidi" w:cstheme="majorBidi"/>
-        </w:rPr>
-        <w:t>:</w:t>
-      </w:r>
     </w:p>
     <w:p>
       <w:pPr>
@@ -749,13 +1403,13 @@
         <w:rPr>
           <w:rFonts w:asciiTheme="majorBidi" w:hAnsiTheme="majorBidi" w:cstheme="majorBidi"/>
         </w:rPr>
-        <w:t>port map</w:t>
-      </w:r>
-      <w:r>
-        <w:rPr>
-          <w:rFonts w:asciiTheme="majorBidi" w:hAnsiTheme="majorBidi" w:cstheme="majorBidi"/>
-        </w:rPr>
-        <w:t xml:space="preserve"> observation.</w:t>
+        <w:t xml:space="preserve">port map </w:t>
+      </w:r>
+      <w:r>
+        <w:rPr>
+          <w:rFonts w:asciiTheme="majorBidi" w:hAnsiTheme="majorBidi" w:cstheme="majorBidi"/>
+        </w:rPr>
+        <w:t>observation.</w:t>
       </w:r>
     </w:p>
     <w:p>
@@ -780,7 +1434,25 @@
         <w:rPr>
           <w:rFonts w:asciiTheme="majorBidi" w:hAnsiTheme="majorBidi" w:cstheme="majorBidi"/>
         </w:rPr>
-        <w:t>COUNTER_TC_0</w:t>
+        <w:t>COUNTER_TC_12:</w:t>
+      </w:r>
+    </w:p>
+    <w:p>
+      <w:pPr>
+        <w:pStyle w:val="ListParagraph"/>
+        <w:numPr>
+          <w:ilvl w:val="1"/>
+          <w:numId w:val="1"/>
+        </w:numPr>
+        <w:rPr>
+          <w:rFonts w:asciiTheme="majorBidi" w:hAnsiTheme="majorBidi" w:cstheme="majorBidi"/>
+        </w:rPr>
+      </w:pPr>
+      <w:r>
+        <w:rPr>
+          <w:rFonts w:asciiTheme="majorBidi" w:hAnsiTheme="majorBidi" w:cstheme="majorBidi"/>
+        </w:rPr>
+        <w:t>Requirement tested: COUNTER_TOP_0</w:t>
       </w:r>
       <w:r>
         <w:rPr>
@@ -788,12 +1460,6 @@
         </w:rPr>
         <w:t>7</w:t>
       </w:r>
-      <w:r>
-        <w:rPr>
-          <w:rFonts w:asciiTheme="majorBidi" w:hAnsiTheme="majorBidi" w:cstheme="majorBidi"/>
-        </w:rPr>
-        <w:t>:</w:t>
-      </w:r>
     </w:p>
     <w:p>
       <w:pPr>
@@ -865,7 +1531,25 @@
         <w:rPr>
           <w:rFonts w:asciiTheme="majorBidi" w:hAnsiTheme="majorBidi" w:cstheme="majorBidi"/>
         </w:rPr>
-        <w:t>COUNTER_TC_0</w:t>
+        <w:t>COUNTER_TC_13:</w:t>
+      </w:r>
+    </w:p>
+    <w:p>
+      <w:pPr>
+        <w:pStyle w:val="ListParagraph"/>
+        <w:numPr>
+          <w:ilvl w:val="1"/>
+          <w:numId w:val="1"/>
+        </w:numPr>
+        <w:rPr>
+          <w:rFonts w:asciiTheme="majorBidi" w:hAnsiTheme="majorBidi" w:cstheme="majorBidi"/>
+        </w:rPr>
+      </w:pPr>
+      <w:r>
+        <w:rPr>
+          <w:rFonts w:asciiTheme="majorBidi" w:hAnsiTheme="majorBidi" w:cstheme="majorBidi"/>
+        </w:rPr>
+        <w:t>Requirement tested: COUNTER_TOP_0</w:t>
       </w:r>
       <w:r>
         <w:rPr>
@@ -873,12 +1557,6 @@
         </w:rPr>
         <w:t>8</w:t>
       </w:r>
-      <w:r>
-        <w:rPr>
-          <w:rFonts w:asciiTheme="majorBidi" w:hAnsiTheme="majorBidi" w:cstheme="majorBidi"/>
-        </w:rPr>
-        <w:t>:</w:t>
-      </w:r>
     </w:p>
     <w:p>
       <w:pPr>
@@ -913,446 +1591,21 @@
         <w:rPr>
           <w:rFonts w:asciiTheme="majorBidi" w:hAnsiTheme="majorBidi" w:cstheme="majorBidi"/>
         </w:rPr>
-        <w:t xml:space="preserve">Method of testing: </w:t>
-      </w:r>
-      <w:r>
-        <w:rPr>
-          <w:rFonts w:asciiTheme="majorBidi" w:hAnsiTheme="majorBidi" w:cstheme="majorBidi"/>
-        </w:rPr>
-        <w:t xml:space="preserve">port map </w:t>
-      </w:r>
-      <w:r>
-        <w:rPr>
-          <w:rFonts w:asciiTheme="majorBidi" w:hAnsiTheme="majorBidi" w:cstheme="majorBidi"/>
-        </w:rPr>
-        <w:t>observation.</w:t>
-      </w:r>
-    </w:p>
-    <w:p>
-      <w:pPr>
-        <w:rPr>
-          <w:rFonts w:asciiTheme="majorBidi" w:hAnsiTheme="majorBidi" w:cstheme="majorBidi"/>
-        </w:rPr>
-      </w:pPr>
-    </w:p>
-    <w:p>
-      <w:pPr>
-        <w:pStyle w:val="ListParagraph"/>
-        <w:numPr>
-          <w:ilvl w:val="0"/>
-          <w:numId w:val="1"/>
-        </w:numPr>
-        <w:rPr>
-          <w:rFonts w:asciiTheme="majorBidi" w:hAnsiTheme="majorBidi" w:cstheme="majorBidi"/>
-        </w:rPr>
-      </w:pPr>
-      <w:r>
-        <w:rPr>
-          <w:rFonts w:asciiTheme="majorBidi" w:hAnsiTheme="majorBidi" w:cstheme="majorBidi"/>
-        </w:rPr>
-        <w:t>COUNTER_TC_0</w:t>
-      </w:r>
-      <w:r>
-        <w:rPr>
-          <w:rFonts w:asciiTheme="majorBidi" w:hAnsiTheme="majorBidi" w:cstheme="majorBidi"/>
-        </w:rPr>
-        <w:t>9</w:t>
-      </w:r>
-      <w:r>
-        <w:rPr>
-          <w:rFonts w:asciiTheme="majorBidi" w:hAnsiTheme="majorBidi" w:cstheme="majorBidi"/>
-        </w:rPr>
-        <w:t>:</w:t>
-      </w:r>
-    </w:p>
-    <w:p>
-      <w:pPr>
-        <w:pStyle w:val="ListParagraph"/>
-        <w:numPr>
-          <w:ilvl w:val="1"/>
-          <w:numId w:val="1"/>
-        </w:numPr>
-        <w:rPr>
-          <w:rFonts w:asciiTheme="majorBidi" w:hAnsiTheme="majorBidi" w:cstheme="majorBidi"/>
-        </w:rPr>
-      </w:pPr>
-      <w:r>
-        <w:rPr>
-          <w:rFonts w:asciiTheme="majorBidi" w:hAnsiTheme="majorBidi" w:cstheme="majorBidi"/>
-        </w:rPr>
-        <w:t>Passed.</w:t>
-      </w:r>
-    </w:p>
-    <w:p>
-      <w:pPr>
-        <w:pStyle w:val="ListParagraph"/>
-        <w:numPr>
-          <w:ilvl w:val="1"/>
-          <w:numId w:val="1"/>
-        </w:numPr>
-        <w:rPr>
-          <w:rFonts w:asciiTheme="majorBidi" w:hAnsiTheme="majorBidi" w:cstheme="majorBidi"/>
-        </w:rPr>
-      </w:pPr>
-      <w:r>
-        <w:rPr>
-          <w:rFonts w:asciiTheme="majorBidi" w:hAnsiTheme="majorBidi" w:cstheme="majorBidi"/>
-        </w:rPr>
-        <w:t xml:space="preserve">Method of testing: </w:t>
-      </w:r>
-      <w:r>
-        <w:rPr>
-          <w:rFonts w:asciiTheme="majorBidi" w:hAnsiTheme="majorBidi" w:cstheme="majorBidi"/>
-        </w:rPr>
-        <w:t xml:space="preserve">port map </w:t>
-      </w:r>
-      <w:r>
-        <w:rPr>
-          <w:rFonts w:asciiTheme="majorBidi" w:hAnsiTheme="majorBidi" w:cstheme="majorBidi"/>
-        </w:rPr>
-        <w:t>observation.</w:t>
-      </w:r>
-    </w:p>
-    <w:p>
-      <w:pPr>
-        <w:rPr>
-          <w:rFonts w:asciiTheme="majorBidi" w:hAnsiTheme="majorBidi" w:cstheme="majorBidi"/>
-        </w:rPr>
-      </w:pPr>
-    </w:p>
-    <w:p>
-      <w:pPr>
-        <w:pStyle w:val="ListParagraph"/>
-        <w:numPr>
-          <w:ilvl w:val="0"/>
-          <w:numId w:val="1"/>
-        </w:numPr>
-        <w:rPr>
-          <w:rFonts w:asciiTheme="majorBidi" w:hAnsiTheme="majorBidi" w:cstheme="majorBidi"/>
-        </w:rPr>
-      </w:pPr>
-      <w:r>
-        <w:rPr>
-          <w:rFonts w:asciiTheme="majorBidi" w:hAnsiTheme="majorBidi" w:cstheme="majorBidi"/>
+        <w:t>Method of testing: Waveform observation.</w:t>
+      </w:r>
+    </w:p>
+    <w:p>
+      <w:pPr>
+        <w:rPr>
+          <w:rFonts w:asciiTheme="majorBidi" w:hAnsiTheme="majorBidi" w:cstheme="majorBidi"/>
+        </w:rPr>
+      </w:pPr>
+      <w:r>
+        <w:rPr>
+          <w:rFonts w:asciiTheme="majorBidi" w:hAnsiTheme="majorBidi" w:cstheme="majorBidi"/>
+          <w:noProof/>
         </w:rPr>
         <w:lastRenderedPageBreak/>
-        <w:t>COUNTER_TC_</w:t>
-      </w:r>
-      <w:r>
-        <w:rPr>
-          <w:rFonts w:asciiTheme="majorBidi" w:hAnsiTheme="majorBidi" w:cstheme="majorBidi"/>
-        </w:rPr>
-        <w:t>10</w:t>
-      </w:r>
-      <w:r>
-        <w:rPr>
-          <w:rFonts w:asciiTheme="majorBidi" w:hAnsiTheme="majorBidi" w:cstheme="majorBidi"/>
-        </w:rPr>
-        <w:t>:</w:t>
-      </w:r>
-    </w:p>
-    <w:p>
-      <w:pPr>
-        <w:pStyle w:val="ListParagraph"/>
-        <w:numPr>
-          <w:ilvl w:val="1"/>
-          <w:numId w:val="1"/>
-        </w:numPr>
-        <w:rPr>
-          <w:rFonts w:asciiTheme="majorBidi" w:hAnsiTheme="majorBidi" w:cstheme="majorBidi"/>
-        </w:rPr>
-      </w:pPr>
-      <w:r>
-        <w:rPr>
-          <w:rFonts w:asciiTheme="majorBidi" w:hAnsiTheme="majorBidi" w:cstheme="majorBidi"/>
-        </w:rPr>
-        <w:t>Passed.</w:t>
-      </w:r>
-    </w:p>
-    <w:p>
-      <w:pPr>
-        <w:pStyle w:val="ListParagraph"/>
-        <w:numPr>
-          <w:ilvl w:val="1"/>
-          <w:numId w:val="1"/>
-        </w:numPr>
-        <w:rPr>
-          <w:rFonts w:asciiTheme="majorBidi" w:hAnsiTheme="majorBidi" w:cstheme="majorBidi"/>
-        </w:rPr>
-      </w:pPr>
-      <w:r>
-        <w:rPr>
-          <w:rFonts w:asciiTheme="majorBidi" w:hAnsiTheme="majorBidi" w:cstheme="majorBidi"/>
-        </w:rPr>
-        <w:t xml:space="preserve">Method of testing: </w:t>
-      </w:r>
-      <w:r>
-        <w:rPr>
-          <w:rFonts w:asciiTheme="majorBidi" w:hAnsiTheme="majorBidi" w:cstheme="majorBidi"/>
-        </w:rPr>
-        <w:t xml:space="preserve">port map </w:t>
-      </w:r>
-      <w:r>
-        <w:rPr>
-          <w:rFonts w:asciiTheme="majorBidi" w:hAnsiTheme="majorBidi" w:cstheme="majorBidi"/>
-        </w:rPr>
-        <w:t>observation.</w:t>
-      </w:r>
-    </w:p>
-    <w:p>
-      <w:pPr>
-        <w:rPr>
-          <w:rFonts w:asciiTheme="majorBidi" w:hAnsiTheme="majorBidi" w:cstheme="majorBidi"/>
-        </w:rPr>
-      </w:pPr>
-    </w:p>
-    <w:p>
-      <w:pPr>
-        <w:pStyle w:val="ListParagraph"/>
-        <w:numPr>
-          <w:ilvl w:val="0"/>
-          <w:numId w:val="1"/>
-        </w:numPr>
-        <w:rPr>
-          <w:rFonts w:asciiTheme="majorBidi" w:hAnsiTheme="majorBidi" w:cstheme="majorBidi"/>
-        </w:rPr>
-      </w:pPr>
-      <w:r>
-        <w:rPr>
-          <w:rFonts w:asciiTheme="majorBidi" w:hAnsiTheme="majorBidi" w:cstheme="majorBidi"/>
-        </w:rPr>
-        <w:t>COUNTER_TC_</w:t>
-      </w:r>
-      <w:r>
-        <w:rPr>
-          <w:rFonts w:asciiTheme="majorBidi" w:hAnsiTheme="majorBidi" w:cstheme="majorBidi"/>
-        </w:rPr>
-        <w:t>11</w:t>
-      </w:r>
-      <w:r>
-        <w:rPr>
-          <w:rFonts w:asciiTheme="majorBidi" w:hAnsiTheme="majorBidi" w:cstheme="majorBidi"/>
-        </w:rPr>
-        <w:t>:</w:t>
-      </w:r>
-    </w:p>
-    <w:p>
-      <w:pPr>
-        <w:pStyle w:val="ListParagraph"/>
-        <w:numPr>
-          <w:ilvl w:val="1"/>
-          <w:numId w:val="1"/>
-        </w:numPr>
-        <w:rPr>
-          <w:rFonts w:asciiTheme="majorBidi" w:hAnsiTheme="majorBidi" w:cstheme="majorBidi"/>
-        </w:rPr>
-      </w:pPr>
-      <w:r>
-        <w:rPr>
-          <w:rFonts w:asciiTheme="majorBidi" w:hAnsiTheme="majorBidi" w:cstheme="majorBidi"/>
-        </w:rPr>
-        <w:t>Passed.</w:t>
-      </w:r>
-    </w:p>
-    <w:p>
-      <w:pPr>
-        <w:pStyle w:val="ListParagraph"/>
-        <w:numPr>
-          <w:ilvl w:val="1"/>
-          <w:numId w:val="1"/>
-        </w:numPr>
-        <w:rPr>
-          <w:rFonts w:asciiTheme="majorBidi" w:hAnsiTheme="majorBidi" w:cstheme="majorBidi"/>
-        </w:rPr>
-      </w:pPr>
-      <w:r>
-        <w:rPr>
-          <w:rFonts w:asciiTheme="majorBidi" w:hAnsiTheme="majorBidi" w:cstheme="majorBidi"/>
-        </w:rPr>
-        <w:t xml:space="preserve">Method of testing: </w:t>
-      </w:r>
-      <w:r>
-        <w:rPr>
-          <w:rFonts w:asciiTheme="majorBidi" w:hAnsiTheme="majorBidi" w:cstheme="majorBidi"/>
-        </w:rPr>
-        <w:t xml:space="preserve">port map </w:t>
-      </w:r>
-      <w:r>
-        <w:rPr>
-          <w:rFonts w:asciiTheme="majorBidi" w:hAnsiTheme="majorBidi" w:cstheme="majorBidi"/>
-        </w:rPr>
-        <w:t>observation.</w:t>
-      </w:r>
-    </w:p>
-    <w:p>
-      <w:pPr>
-        <w:rPr>
-          <w:rFonts w:asciiTheme="majorBidi" w:hAnsiTheme="majorBidi" w:cstheme="majorBidi"/>
-        </w:rPr>
-      </w:pPr>
-    </w:p>
-    <w:p>
-      <w:pPr>
-        <w:pStyle w:val="ListParagraph"/>
-        <w:numPr>
-          <w:ilvl w:val="0"/>
-          <w:numId w:val="1"/>
-        </w:numPr>
-        <w:rPr>
-          <w:rFonts w:asciiTheme="majorBidi" w:hAnsiTheme="majorBidi" w:cstheme="majorBidi"/>
-        </w:rPr>
-      </w:pPr>
-      <w:r>
-        <w:rPr>
-          <w:rFonts w:asciiTheme="majorBidi" w:hAnsiTheme="majorBidi" w:cstheme="majorBidi"/>
-        </w:rPr>
-        <w:t>COUNTER_TC_</w:t>
-      </w:r>
-      <w:r>
-        <w:rPr>
-          <w:rFonts w:asciiTheme="majorBidi" w:hAnsiTheme="majorBidi" w:cstheme="majorBidi"/>
-        </w:rPr>
-        <w:t>12</w:t>
-      </w:r>
-      <w:r>
-        <w:rPr>
-          <w:rFonts w:asciiTheme="majorBidi" w:hAnsiTheme="majorBidi" w:cstheme="majorBidi"/>
-        </w:rPr>
-        <w:t>:</w:t>
-      </w:r>
-    </w:p>
-    <w:p>
-      <w:pPr>
-        <w:pStyle w:val="ListParagraph"/>
-        <w:numPr>
-          <w:ilvl w:val="1"/>
-          <w:numId w:val="1"/>
-        </w:numPr>
-        <w:rPr>
-          <w:rFonts w:asciiTheme="majorBidi" w:hAnsiTheme="majorBidi" w:cstheme="majorBidi"/>
-        </w:rPr>
-      </w:pPr>
-      <w:r>
-        <w:rPr>
-          <w:rFonts w:asciiTheme="majorBidi" w:hAnsiTheme="majorBidi" w:cstheme="majorBidi"/>
-        </w:rPr>
-        <w:t>Passed.</w:t>
-      </w:r>
-    </w:p>
-    <w:p>
-      <w:pPr>
-        <w:pStyle w:val="ListParagraph"/>
-        <w:numPr>
-          <w:ilvl w:val="1"/>
-          <w:numId w:val="1"/>
-        </w:numPr>
-        <w:rPr>
-          <w:rFonts w:asciiTheme="majorBidi" w:hAnsiTheme="majorBidi" w:cstheme="majorBidi"/>
-        </w:rPr>
-      </w:pPr>
-      <w:r>
-        <w:rPr>
-          <w:rFonts w:asciiTheme="majorBidi" w:hAnsiTheme="majorBidi" w:cstheme="majorBidi"/>
-        </w:rPr>
-        <w:t xml:space="preserve">Method of testing: </w:t>
-      </w:r>
-      <w:r>
-        <w:rPr>
-          <w:rFonts w:asciiTheme="majorBidi" w:hAnsiTheme="majorBidi" w:cstheme="majorBidi"/>
-        </w:rPr>
-        <w:t xml:space="preserve">port map </w:t>
-      </w:r>
-      <w:r>
-        <w:rPr>
-          <w:rFonts w:asciiTheme="majorBidi" w:hAnsiTheme="majorBidi" w:cstheme="majorBidi"/>
-        </w:rPr>
-        <w:t>observation.</w:t>
-      </w:r>
-    </w:p>
-    <w:p>
-      <w:pPr>
-        <w:rPr>
-          <w:rFonts w:asciiTheme="majorBidi" w:hAnsiTheme="majorBidi" w:cstheme="majorBidi"/>
-        </w:rPr>
-      </w:pPr>
-    </w:p>
-    <w:p>
-      <w:pPr>
-        <w:pStyle w:val="ListParagraph"/>
-        <w:numPr>
-          <w:ilvl w:val="0"/>
-          <w:numId w:val="1"/>
-        </w:numPr>
-        <w:rPr>
-          <w:rFonts w:asciiTheme="majorBidi" w:hAnsiTheme="majorBidi" w:cstheme="majorBidi"/>
-        </w:rPr>
-      </w:pPr>
-      <w:r>
-        <w:rPr>
-          <w:rFonts w:asciiTheme="majorBidi" w:hAnsiTheme="majorBidi" w:cstheme="majorBidi"/>
-        </w:rPr>
-        <w:t>COUNTER_TC_</w:t>
-      </w:r>
-      <w:r>
-        <w:rPr>
-          <w:rFonts w:asciiTheme="majorBidi" w:hAnsiTheme="majorBidi" w:cstheme="majorBidi"/>
-        </w:rPr>
-        <w:t>13</w:t>
-      </w:r>
-      <w:r>
-        <w:rPr>
-          <w:rFonts w:asciiTheme="majorBidi" w:hAnsiTheme="majorBidi" w:cstheme="majorBidi"/>
-        </w:rPr>
-        <w:t>:</w:t>
-      </w:r>
-    </w:p>
-    <w:p>
-      <w:pPr>
-        <w:pStyle w:val="ListParagraph"/>
-        <w:numPr>
-          <w:ilvl w:val="1"/>
-          <w:numId w:val="1"/>
-        </w:numPr>
-        <w:rPr>
-          <w:rFonts w:asciiTheme="majorBidi" w:hAnsiTheme="majorBidi" w:cstheme="majorBidi"/>
-        </w:rPr>
-      </w:pPr>
-      <w:r>
-        <w:rPr>
-          <w:rFonts w:asciiTheme="majorBidi" w:hAnsiTheme="majorBidi" w:cstheme="majorBidi"/>
-        </w:rPr>
-        <w:t>Passed.</w:t>
-      </w:r>
-    </w:p>
-    <w:p>
-      <w:pPr>
-        <w:pStyle w:val="ListParagraph"/>
-        <w:numPr>
-          <w:ilvl w:val="1"/>
-          <w:numId w:val="1"/>
-        </w:numPr>
-        <w:rPr>
-          <w:rFonts w:asciiTheme="majorBidi" w:hAnsiTheme="majorBidi" w:cstheme="majorBidi"/>
-        </w:rPr>
-      </w:pPr>
-      <w:r>
-        <w:rPr>
-          <w:rFonts w:asciiTheme="majorBidi" w:hAnsiTheme="majorBidi" w:cstheme="majorBidi"/>
-        </w:rPr>
-        <w:t>Method of testing: Waveform observation.</w:t>
-      </w:r>
-    </w:p>
-    <w:p>
-      <w:pPr>
-        <w:rPr>
-          <w:rFonts w:asciiTheme="majorBidi" w:hAnsiTheme="majorBidi" w:cstheme="majorBidi"/>
-        </w:rPr>
-      </w:pPr>
-      <w:r>
-        <w:rPr>
-          <w:rFonts w:asciiTheme="majorBidi" w:hAnsiTheme="majorBidi" w:cstheme="majorBidi"/>
-          <w:noProof/>
-        </w:rPr>
         <w:drawing>
           <wp:inline distT="0" distB="0" distL="0" distR="0" wp14:anchorId="170A9824" wp14:editId="5F61532F">
             <wp:extent cx="5486400" cy="1301750"/>
@@ -1418,19 +1671,31 @@
         <w:rPr>
           <w:rFonts w:asciiTheme="majorBidi" w:hAnsiTheme="majorBidi" w:cstheme="majorBidi"/>
         </w:rPr>
-        <w:t>COUNTER_TC_</w:t>
-      </w:r>
-      <w:r>
-        <w:rPr>
-          <w:rFonts w:asciiTheme="majorBidi" w:hAnsiTheme="majorBidi" w:cstheme="majorBidi"/>
-        </w:rPr>
-        <w:t>14</w:t>
-      </w:r>
-      <w:r>
-        <w:rPr>
-          <w:rFonts w:asciiTheme="majorBidi" w:hAnsiTheme="majorBidi" w:cstheme="majorBidi"/>
-        </w:rPr>
-        <w:t>:</w:t>
+        <w:t>COUNTER_TC_14:</w:t>
+      </w:r>
+    </w:p>
+    <w:p>
+      <w:pPr>
+        <w:pStyle w:val="ListParagraph"/>
+        <w:numPr>
+          <w:ilvl w:val="1"/>
+          <w:numId w:val="1"/>
+        </w:numPr>
+        <w:rPr>
+          <w:rFonts w:asciiTheme="majorBidi" w:hAnsiTheme="majorBidi" w:cstheme="majorBidi"/>
+        </w:rPr>
+      </w:pPr>
+      <w:r>
+        <w:rPr>
+          <w:rFonts w:asciiTheme="majorBidi" w:hAnsiTheme="majorBidi" w:cstheme="majorBidi"/>
+        </w:rPr>
+        <w:t>Requirement tested: COUNTER_TOP_0</w:t>
+      </w:r>
+      <w:r>
+        <w:rPr>
+          <w:rFonts w:asciiTheme="majorBidi" w:hAnsiTheme="majorBidi" w:cstheme="majorBidi"/>
+        </w:rPr>
+        <w:t>9</w:t>
       </w:r>
     </w:p>
     <w:p>
@@ -1546,7 +1811,6 @@
           <w:rFonts w:asciiTheme="majorBidi" w:hAnsiTheme="majorBidi" w:cstheme="majorBidi"/>
           <w:noProof/>
         </w:rPr>
-        <w:lastRenderedPageBreak/>
         <w:drawing>
           <wp:inline distT="0" distB="0" distL="0" distR="0" wp14:anchorId="711A0E8F" wp14:editId="43134D49">
             <wp:extent cx="3245224" cy="1735817"/>
@@ -1612,19 +1876,31 @@
         <w:rPr>
           <w:rFonts w:asciiTheme="majorBidi" w:hAnsiTheme="majorBidi" w:cstheme="majorBidi"/>
         </w:rPr>
-        <w:t>COUNTER_TC_</w:t>
-      </w:r>
-      <w:r>
-        <w:rPr>
-          <w:rFonts w:asciiTheme="majorBidi" w:hAnsiTheme="majorBidi" w:cstheme="majorBidi"/>
-        </w:rPr>
-        <w:t>15</w:t>
-      </w:r>
-      <w:r>
-        <w:rPr>
-          <w:rFonts w:asciiTheme="majorBidi" w:hAnsiTheme="majorBidi" w:cstheme="majorBidi"/>
-        </w:rPr>
-        <w:t>:</w:t>
+        <w:t>COUNTER_TC_15:</w:t>
+      </w:r>
+    </w:p>
+    <w:p>
+      <w:pPr>
+        <w:pStyle w:val="ListParagraph"/>
+        <w:numPr>
+          <w:ilvl w:val="1"/>
+          <w:numId w:val="1"/>
+        </w:numPr>
+        <w:rPr>
+          <w:rFonts w:asciiTheme="majorBidi" w:hAnsiTheme="majorBidi" w:cstheme="majorBidi"/>
+        </w:rPr>
+      </w:pPr>
+      <w:r>
+        <w:rPr>
+          <w:rFonts w:asciiTheme="majorBidi" w:hAnsiTheme="majorBidi" w:cstheme="majorBidi"/>
+        </w:rPr>
+        <w:t>Requirement tested: COUNTER_TOP_</w:t>
+      </w:r>
+      <w:r>
+        <w:rPr>
+          <w:rFonts w:asciiTheme="majorBidi" w:hAnsiTheme="majorBidi" w:cstheme="majorBidi"/>
+        </w:rPr>
+        <w:t>10</w:t>
       </w:r>
     </w:p>
     <w:p>
@@ -1740,6 +2016,7 @@
           <w:rFonts w:asciiTheme="majorBidi" w:hAnsiTheme="majorBidi" w:cstheme="majorBidi"/>
           <w:noProof/>
         </w:rPr>
+        <w:lastRenderedPageBreak/>
         <w:drawing>
           <wp:inline distT="0" distB="0" distL="0" distR="0" wp14:anchorId="2AEE962B" wp14:editId="0EC7A9BE">
             <wp:extent cx="3290047" cy="1607019"/>
@@ -2037,6 +2314,7 @@
     <w:lsdException w:name="HTML Sample" w:semiHidden="1" w:unhideWhenUsed="1"/>
     <w:lsdException w:name="HTML Typewriter" w:semiHidden="1" w:unhideWhenUsed="1"/>
     <w:lsdException w:name="HTML Variable" w:semiHidden="1" w:unhideWhenUsed="1"/>
+    <w:lsdException w:name="Normal Table" w:semiHidden="1" w:unhideWhenUsed="1"/>
     <w:lsdException w:name="annotation subject" w:semiHidden="1" w:unhideWhenUsed="1"/>
     <w:lsdException w:name="No List" w:semiHidden="1" w:unhideWhenUsed="1"/>
     <w:lsdException w:name="Outline List 1" w:semiHidden="1" w:unhideWhenUsed="1"/>
@@ -2083,8 +2361,10 @@
     <w:lsdException w:name="Table Subtle 2" w:semiHidden="1" w:unhideWhenUsed="1"/>
     <w:lsdException w:name="Table Web 1" w:semiHidden="1" w:unhideWhenUsed="1"/>
     <w:lsdException w:name="Table Web 2" w:semiHidden="1" w:unhideWhenUsed="1"/>
+    <w:lsdException w:name="Table Web 3" w:semiHidden="1" w:unhideWhenUsed="1"/>
     <w:lsdException w:name="Balloon Text" w:semiHidden="1" w:unhideWhenUsed="1"/>
     <w:lsdException w:name="Table Grid" w:uiPriority="39"/>
+    <w:lsdException w:name="Table Theme" w:semiHidden="1" w:unhideWhenUsed="1"/>
     <w:lsdException w:name="Placeholder Text" w:semiHidden="1"/>
     <w:lsdException w:name="No Spacing" w:uiPriority="1" w:qFormat="1"/>
     <w:lsdException w:name="Light Shading" w:uiPriority="60"/>

</xml_diff>

<commit_message>
Modified counter test bench after review
</commit_message>
<xml_diff>
--- a/Documentation/Test_Cases/Counter_test_results.docx
+++ b/Documentation/Test_Cases/Counter_test_results.docx
@@ -62,6 +62,53 @@
           <w:rFonts w:asciiTheme="majorBidi" w:hAnsiTheme="majorBidi" w:cstheme="majorBidi"/>
         </w:rPr>
       </w:pPr>
+      <w:r>
+        <w:rPr>
+          <w:rFonts w:asciiTheme="majorBidi" w:hAnsiTheme="majorBidi" w:cstheme="majorBidi"/>
+          <w:noProof/>
+        </w:rPr>
+        <w:drawing>
+          <wp:inline distT="0" distB="0" distL="0" distR="0" wp14:anchorId="73798890" wp14:editId="323FF5D3">
+            <wp:extent cx="5486400" cy="4980940"/>
+            <wp:effectExtent l="0" t="0" r="0" b="0"/>
+            <wp:docPr id="10" name="Picture 10"/>
+            <wp:cNvGraphicFramePr>
+              <a:graphicFrameLocks xmlns:a="http://schemas.openxmlformats.org/drawingml/2006/main" noChangeAspect="1"/>
+            </wp:cNvGraphicFramePr>
+            <a:graphic xmlns:a="http://schemas.openxmlformats.org/drawingml/2006/main">
+              <a:graphicData uri="http://schemas.openxmlformats.org/drawingml/2006/picture">
+                <pic:pic xmlns:pic="http://schemas.openxmlformats.org/drawingml/2006/picture">
+                  <pic:nvPicPr>
+                    <pic:cNvPr id="10" name="1.PNG"/>
+                    <pic:cNvPicPr/>
+                  </pic:nvPicPr>
+                  <pic:blipFill>
+                    <a:blip r:embed="rId5">
+                      <a:extLst>
+                        <a:ext uri="{28A0092B-C50C-407E-A947-70E740481C1C}">
+                          <a14:useLocalDpi xmlns:a14="http://schemas.microsoft.com/office/drawing/2010/main" val="0"/>
+                        </a:ext>
+                      </a:extLst>
+                    </a:blip>
+                    <a:stretch>
+                      <a:fillRect/>
+                    </a:stretch>
+                  </pic:blipFill>
+                  <pic:spPr>
+                    <a:xfrm>
+                      <a:off x="0" y="0"/>
+                      <a:ext cx="5486400" cy="4980940"/>
+                    </a:xfrm>
+                    <a:prstGeom prst="rect">
+                      <a:avLst/>
+                    </a:prstGeom>
+                  </pic:spPr>
+                </pic:pic>
+              </a:graphicData>
+            </a:graphic>
+          </wp:inline>
+        </w:drawing>
+      </w:r>
     </w:p>
     <w:p>
       <w:pPr>
@@ -161,7 +208,7 @@
                     <pic:cNvPicPr/>
                   </pic:nvPicPr>
                   <pic:blipFill>
-                    <a:blip r:embed="rId5" cstate="print">
+                    <a:blip r:embed="rId6" cstate="print">
                       <a:extLst>
                         <a:ext uri="{28A0092B-C50C-407E-A947-70E740481C1C}">
                           <a14:useLocalDpi xmlns:a14="http://schemas.microsoft.com/office/drawing/2010/main" val="0"/>
@@ -228,37 +275,7 @@
         <w:rPr>
           <w:rFonts w:asciiTheme="majorBidi" w:hAnsiTheme="majorBidi" w:cstheme="majorBidi"/>
         </w:rPr>
-        <w:t>Requirement</w:t>
-      </w:r>
-      <w:r>
-        <w:rPr>
-          <w:rFonts w:asciiTheme="majorBidi" w:hAnsiTheme="majorBidi" w:cstheme="majorBidi"/>
-        </w:rPr>
-        <w:t xml:space="preserve"> </w:t>
-      </w:r>
-      <w:r>
-        <w:rPr>
-          <w:rFonts w:asciiTheme="majorBidi" w:hAnsiTheme="majorBidi" w:cstheme="majorBidi"/>
-        </w:rPr>
-        <w:t>tested: COUNTER_</w:t>
-      </w:r>
-      <w:r>
-        <w:rPr>
-          <w:rFonts w:asciiTheme="majorBidi" w:hAnsiTheme="majorBidi" w:cstheme="majorBidi"/>
-        </w:rPr>
-        <w:t>RESET</w:t>
-      </w:r>
-      <w:r>
-        <w:rPr>
-          <w:rFonts w:asciiTheme="majorBidi" w:hAnsiTheme="majorBidi" w:cstheme="majorBidi"/>
-        </w:rPr>
-        <w:t>_0</w:t>
-      </w:r>
-      <w:r>
-        <w:rPr>
-          <w:rFonts w:asciiTheme="majorBidi" w:hAnsiTheme="majorBidi" w:cstheme="majorBidi"/>
-        </w:rPr>
-        <w:t>1</w:t>
+        <w:t>Requirement tested: COUNTER_RESET_01</w:t>
       </w:r>
     </w:p>
     <w:p>
@@ -324,7 +341,7 @@
                     <pic:cNvPicPr/>
                   </pic:nvPicPr>
                   <pic:blipFill>
-                    <a:blip r:embed="rId6" cstate="print">
+                    <a:blip r:embed="rId7" cstate="print">
                       <a:extLst>
                         <a:ext uri="{28A0092B-C50C-407E-A947-70E740481C1C}">
                           <a14:useLocalDpi xmlns:a14="http://schemas.microsoft.com/office/drawing/2010/main" val="0"/>
@@ -391,19 +408,7 @@
         <w:rPr>
           <w:rFonts w:asciiTheme="majorBidi" w:hAnsiTheme="majorBidi" w:cstheme="majorBidi"/>
         </w:rPr>
-        <w:t>Requirement tested: COUNTER_</w:t>
-      </w:r>
-      <w:r>
-        <w:rPr>
-          <w:rFonts w:asciiTheme="majorBidi" w:hAnsiTheme="majorBidi" w:cstheme="majorBidi"/>
-        </w:rPr>
-        <w:t>ROLLOVER</w:t>
-      </w:r>
-      <w:r>
-        <w:rPr>
-          <w:rFonts w:asciiTheme="majorBidi" w:hAnsiTheme="majorBidi" w:cstheme="majorBidi"/>
-        </w:rPr>
-        <w:t>_01</w:t>
+        <w:t>Requirement tested: COUNTER_ROLLOVER_01</w:t>
       </w:r>
     </w:p>
     <w:p>
@@ -453,7 +458,6 @@
           <w:rFonts w:asciiTheme="majorBidi" w:hAnsiTheme="majorBidi" w:cstheme="majorBidi"/>
           <w:noProof/>
         </w:rPr>
-        <w:lastRenderedPageBreak/>
         <w:drawing>
           <wp:inline distT="0" distB="0" distL="0" distR="0" wp14:anchorId="3E528D1D" wp14:editId="3597241B">
             <wp:extent cx="5486400" cy="1301115"/>
@@ -470,7 +474,7 @@
                     <pic:cNvPicPr/>
                   </pic:nvPicPr>
                   <pic:blipFill>
-                    <a:blip r:embed="rId7" cstate="print">
+                    <a:blip r:embed="rId8" cstate="print">
                       <a:extLst>
                         <a:ext uri="{28A0092B-C50C-407E-A947-70E740481C1C}">
                           <a14:useLocalDpi xmlns:a14="http://schemas.microsoft.com/office/drawing/2010/main" val="0"/>
@@ -537,25 +541,7 @@
         <w:rPr>
           <w:rFonts w:asciiTheme="majorBidi" w:hAnsiTheme="majorBidi" w:cstheme="majorBidi"/>
         </w:rPr>
-        <w:t>Requirement tested: COUNTER_</w:t>
-      </w:r>
-      <w:r>
-        <w:rPr>
-          <w:rFonts w:asciiTheme="majorBidi" w:hAnsiTheme="majorBidi" w:cstheme="majorBidi"/>
-        </w:rPr>
-        <w:t>ROLLOVER</w:t>
-      </w:r>
-      <w:r>
-        <w:rPr>
-          <w:rFonts w:asciiTheme="majorBidi" w:hAnsiTheme="majorBidi" w:cstheme="majorBidi"/>
-        </w:rPr>
-        <w:t>_0</w:t>
-      </w:r>
-      <w:r>
-        <w:rPr>
-          <w:rFonts w:asciiTheme="majorBidi" w:hAnsiTheme="majorBidi" w:cstheme="majorBidi"/>
-        </w:rPr>
-        <w:t>2</w:t>
+        <w:t>Requirement tested: COUNTER_ROLLOVER_02</w:t>
       </w:r>
     </w:p>
     <w:p>
@@ -621,7 +607,7 @@
                     <pic:cNvPicPr/>
                   </pic:nvPicPr>
                   <pic:blipFill>
-                    <a:blip r:embed="rId8" cstate="print">
+                    <a:blip r:embed="rId9" cstate="print">
                       <a:extLst>
                         <a:ext uri="{28A0092B-C50C-407E-A947-70E740481C1C}">
                           <a14:useLocalDpi xmlns:a14="http://schemas.microsoft.com/office/drawing/2010/main" val="0"/>
@@ -688,13 +674,7 @@
         <w:rPr>
           <w:rFonts w:asciiTheme="majorBidi" w:hAnsiTheme="majorBidi" w:cstheme="majorBidi"/>
         </w:rPr>
-        <w:t>Requirement tested: COUNTER_INC_0</w:t>
-      </w:r>
-      <w:r>
-        <w:rPr>
-          <w:rFonts w:asciiTheme="majorBidi" w:hAnsiTheme="majorBidi" w:cstheme="majorBidi"/>
-        </w:rPr>
-        <w:t>2</w:t>
+        <w:t>Requirement tested: COUNTER_INC_02</w:t>
       </w:r>
     </w:p>
     <w:p>
@@ -730,6 +710,7 @@
         <w:rPr>
           <w:rFonts w:asciiTheme="majorBidi" w:hAnsiTheme="majorBidi" w:cstheme="majorBidi"/>
         </w:rPr>
+        <w:lastRenderedPageBreak/>
         <w:t>Method of testing: Waveform observation.</w:t>
       </w:r>
     </w:p>
@@ -760,7 +741,7 @@
                     <pic:cNvPicPr/>
                   </pic:nvPicPr>
                   <pic:blipFill>
-                    <a:blip r:embed="rId9" cstate="print">
+                    <a:blip r:embed="rId10" cstate="print">
                       <a:extLst>
                         <a:ext uri="{28A0092B-C50C-407E-A947-70E740481C1C}">
                           <a14:useLocalDpi xmlns:a14="http://schemas.microsoft.com/office/drawing/2010/main" val="0"/>
@@ -827,19 +808,7 @@
         <w:rPr>
           <w:rFonts w:asciiTheme="majorBidi" w:hAnsiTheme="majorBidi" w:cstheme="majorBidi"/>
         </w:rPr>
-        <w:t>Requirement tested: COUNTER_</w:t>
-      </w:r>
-      <w:r>
-        <w:rPr>
-          <w:rFonts w:asciiTheme="majorBidi" w:hAnsiTheme="majorBidi" w:cstheme="majorBidi"/>
-        </w:rPr>
-        <w:t>TOP</w:t>
-      </w:r>
-      <w:r>
-        <w:rPr>
-          <w:rFonts w:asciiTheme="majorBidi" w:hAnsiTheme="majorBidi" w:cstheme="majorBidi"/>
-        </w:rPr>
-        <w:t>_01</w:t>
+        <w:t>Requirement tested: COUNTER_TOP_01</w:t>
       </w:r>
     </w:p>
     <w:p>
@@ -930,43 +899,24 @@
         <w:rPr>
           <w:rFonts w:asciiTheme="majorBidi" w:hAnsiTheme="majorBidi" w:cstheme="majorBidi"/>
         </w:rPr>
-        <w:t>Requirement tested: COUNTER_</w:t>
-      </w:r>
-      <w:r>
-        <w:rPr>
-          <w:rFonts w:asciiTheme="majorBidi" w:hAnsiTheme="majorBidi" w:cstheme="majorBidi"/>
-        </w:rPr>
-        <w:t>TOP</w:t>
-      </w:r>
-      <w:r>
-        <w:rPr>
-          <w:rFonts w:asciiTheme="majorBidi" w:hAnsiTheme="majorBidi" w:cstheme="majorBidi"/>
-        </w:rPr>
-        <w:t>_0</w:t>
-      </w:r>
-      <w:r>
-        <w:rPr>
-          <w:rFonts w:asciiTheme="majorBidi" w:hAnsiTheme="majorBidi" w:cstheme="majorBidi"/>
-        </w:rPr>
-        <w:t>2</w:t>
-      </w:r>
-    </w:p>
-    <w:p>
-      <w:pPr>
-        <w:pStyle w:val="ListParagraph"/>
-        <w:numPr>
-          <w:ilvl w:val="1"/>
-          <w:numId w:val="1"/>
-        </w:numPr>
-        <w:rPr>
-          <w:rFonts w:asciiTheme="majorBidi" w:hAnsiTheme="majorBidi" w:cstheme="majorBidi"/>
-        </w:rPr>
-      </w:pPr>
-      <w:r>
-        <w:rPr>
-          <w:rFonts w:asciiTheme="majorBidi" w:hAnsiTheme="majorBidi" w:cstheme="majorBidi"/>
-        </w:rPr>
-        <w:lastRenderedPageBreak/>
+        <w:t>Requirement tested: COUNTER_TOP_02</w:t>
+      </w:r>
+    </w:p>
+    <w:p>
+      <w:pPr>
+        <w:pStyle w:val="ListParagraph"/>
+        <w:numPr>
+          <w:ilvl w:val="1"/>
+          <w:numId w:val="1"/>
+        </w:numPr>
+        <w:rPr>
+          <w:rFonts w:asciiTheme="majorBidi" w:hAnsiTheme="majorBidi" w:cstheme="majorBidi"/>
+        </w:rPr>
+      </w:pPr>
+      <w:r>
+        <w:rPr>
+          <w:rFonts w:asciiTheme="majorBidi" w:hAnsiTheme="majorBidi" w:cstheme="majorBidi"/>
+        </w:rPr>
         <w:t>Passed.</w:t>
       </w:r>
     </w:p>
@@ -1040,25 +990,7 @@
         <w:rPr>
           <w:rFonts w:asciiTheme="majorBidi" w:hAnsiTheme="majorBidi" w:cstheme="majorBidi"/>
         </w:rPr>
-        <w:t>Requirement tested: COUNTER_</w:t>
-      </w:r>
-      <w:r>
-        <w:rPr>
-          <w:rFonts w:asciiTheme="majorBidi" w:hAnsiTheme="majorBidi" w:cstheme="majorBidi"/>
-        </w:rPr>
-        <w:t>TOP</w:t>
-      </w:r>
-      <w:r>
-        <w:rPr>
-          <w:rFonts w:asciiTheme="majorBidi" w:hAnsiTheme="majorBidi" w:cstheme="majorBidi"/>
-        </w:rPr>
-        <w:t>_0</w:t>
-      </w:r>
-      <w:r>
-        <w:rPr>
-          <w:rFonts w:asciiTheme="majorBidi" w:hAnsiTheme="majorBidi" w:cstheme="majorBidi"/>
-        </w:rPr>
-        <w:t>3</w:t>
+        <w:t>Requirement tested: COUNTER_TOP_03</w:t>
       </w:r>
     </w:p>
     <w:p>
@@ -1149,25 +1081,7 @@
         <w:rPr>
           <w:rFonts w:asciiTheme="majorBidi" w:hAnsiTheme="majorBidi" w:cstheme="majorBidi"/>
         </w:rPr>
-        <w:t>Requirement tested: COUNTER_</w:t>
-      </w:r>
-      <w:r>
-        <w:rPr>
-          <w:rFonts w:asciiTheme="majorBidi" w:hAnsiTheme="majorBidi" w:cstheme="majorBidi"/>
-        </w:rPr>
-        <w:t>TOP</w:t>
-      </w:r>
-      <w:r>
-        <w:rPr>
-          <w:rFonts w:asciiTheme="majorBidi" w:hAnsiTheme="majorBidi" w:cstheme="majorBidi"/>
-        </w:rPr>
-        <w:t>_0</w:t>
-      </w:r>
-      <w:r>
-        <w:rPr>
-          <w:rFonts w:asciiTheme="majorBidi" w:hAnsiTheme="majorBidi" w:cstheme="majorBidi"/>
-        </w:rPr>
-        <w:t>4</w:t>
+        <w:t>Requirement tested: COUNTER_TOP_04</w:t>
       </w:r>
     </w:p>
     <w:p>
@@ -1258,13 +1172,7 @@
         <w:rPr>
           <w:rFonts w:asciiTheme="majorBidi" w:hAnsiTheme="majorBidi" w:cstheme="majorBidi"/>
         </w:rPr>
-        <w:t>Requirement tested: COUNTER_TOP_0</w:t>
-      </w:r>
-      <w:r>
-        <w:rPr>
-          <w:rFonts w:asciiTheme="majorBidi" w:hAnsiTheme="majorBidi" w:cstheme="majorBidi"/>
-        </w:rPr>
-        <w:t>5</w:t>
+        <w:t>Requirement tested: COUNTER_TOP_05</w:t>
       </w:r>
     </w:p>
     <w:p>
@@ -1355,13 +1263,7 @@
         <w:rPr>
           <w:rFonts w:asciiTheme="majorBidi" w:hAnsiTheme="majorBidi" w:cstheme="majorBidi"/>
         </w:rPr>
-        <w:t>Requirement tested: COUNTER_TOP_0</w:t>
-      </w:r>
-      <w:r>
-        <w:rPr>
-          <w:rFonts w:asciiTheme="majorBidi" w:hAnsiTheme="majorBidi" w:cstheme="majorBidi"/>
-        </w:rPr>
-        <w:t>6</w:t>
+        <w:t>Requirement tested: COUNTER_TOP_06</w:t>
       </w:r>
     </w:p>
     <w:p>
@@ -1452,13 +1354,7 @@
         <w:rPr>
           <w:rFonts w:asciiTheme="majorBidi" w:hAnsiTheme="majorBidi" w:cstheme="majorBidi"/>
         </w:rPr>
-        <w:t>Requirement tested: COUNTER_TOP_0</w:t>
-      </w:r>
-      <w:r>
-        <w:rPr>
-          <w:rFonts w:asciiTheme="majorBidi" w:hAnsiTheme="majorBidi" w:cstheme="majorBidi"/>
-        </w:rPr>
-        <w:t>7</w:t>
+        <w:t>Requirement tested: COUNTER_TOP_07</w:t>
       </w:r>
     </w:p>
     <w:p>
@@ -1549,13 +1445,7 @@
         <w:rPr>
           <w:rFonts w:asciiTheme="majorBidi" w:hAnsiTheme="majorBidi" w:cstheme="majorBidi"/>
         </w:rPr>
-        <w:t>Requirement tested: COUNTER_TOP_0</w:t>
-      </w:r>
-      <w:r>
-        <w:rPr>
-          <w:rFonts w:asciiTheme="majorBidi" w:hAnsiTheme="majorBidi" w:cstheme="majorBidi"/>
-        </w:rPr>
-        <w:t>8</w:t>
+        <w:t>Requirement tested: COUNTER_TOP_08</w:t>
       </w:r>
     </w:p>
     <w:p>
@@ -1605,7 +1495,6 @@
           <w:rFonts w:asciiTheme="majorBidi" w:hAnsiTheme="majorBidi" w:cstheme="majorBidi"/>
           <w:noProof/>
         </w:rPr>
-        <w:lastRenderedPageBreak/>
         <w:drawing>
           <wp:inline distT="0" distB="0" distL="0" distR="0" wp14:anchorId="170A9824" wp14:editId="5F61532F">
             <wp:extent cx="5486400" cy="1301750"/>
@@ -1622,7 +1511,7 @@
                     <pic:cNvPicPr/>
                   </pic:nvPicPr>
                   <pic:blipFill>
-                    <a:blip r:embed="rId10" cstate="print">
+                    <a:blip r:embed="rId11" cstate="print">
                       <a:extLst>
                         <a:ext uri="{28A0092B-C50C-407E-A947-70E740481C1C}">
                           <a14:useLocalDpi xmlns:a14="http://schemas.microsoft.com/office/drawing/2010/main" val="0"/>
@@ -1689,13 +1578,7 @@
         <w:rPr>
           <w:rFonts w:asciiTheme="majorBidi" w:hAnsiTheme="majorBidi" w:cstheme="majorBidi"/>
         </w:rPr>
-        <w:t>Requirement tested: COUNTER_TOP_0</w:t>
-      </w:r>
-      <w:r>
-        <w:rPr>
-          <w:rFonts w:asciiTheme="majorBidi" w:hAnsiTheme="majorBidi" w:cstheme="majorBidi"/>
-        </w:rPr>
-        <w:t>9</w:t>
+        <w:t>Requirement tested: COUNTER_TOP_09</w:t>
       </w:r>
     </w:p>
     <w:p>
@@ -1773,7 +1656,7 @@
                     <pic:cNvPicPr/>
                   </pic:nvPicPr>
                   <pic:blipFill>
-                    <a:blip r:embed="rId11" cstate="print">
+                    <a:blip r:embed="rId12" cstate="print">
                       <a:extLst>
                         <a:ext uri="{28A0092B-C50C-407E-A947-70E740481C1C}">
                           <a14:useLocalDpi xmlns:a14="http://schemas.microsoft.com/office/drawing/2010/main" val="0"/>
@@ -1827,7 +1710,7 @@
                     <pic:cNvPicPr/>
                   </pic:nvPicPr>
                   <pic:blipFill>
-                    <a:blip r:embed="rId12">
+                    <a:blip r:embed="rId13">
                       <a:extLst>
                         <a:ext uri="{28A0092B-C50C-407E-A947-70E740481C1C}">
                           <a14:useLocalDpi xmlns:a14="http://schemas.microsoft.com/office/drawing/2010/main" val="0"/>
@@ -1876,6 +1759,7 @@
         <w:rPr>
           <w:rFonts w:asciiTheme="majorBidi" w:hAnsiTheme="majorBidi" w:cstheme="majorBidi"/>
         </w:rPr>
+        <w:lastRenderedPageBreak/>
         <w:t>COUNTER_TC_15:</w:t>
       </w:r>
     </w:p>
@@ -1894,13 +1778,7 @@
         <w:rPr>
           <w:rFonts w:asciiTheme="majorBidi" w:hAnsiTheme="majorBidi" w:cstheme="majorBidi"/>
         </w:rPr>
-        <w:t>Requirement tested: COUNTER_TOP_</w:t>
-      </w:r>
-      <w:r>
-        <w:rPr>
-          <w:rFonts w:asciiTheme="majorBidi" w:hAnsiTheme="majorBidi" w:cstheme="majorBidi"/>
-        </w:rPr>
-        <w:t>10</w:t>
+        <w:t>Requirement tested: COUNTER_TOP_10</w:t>
       </w:r>
     </w:p>
     <w:p>
@@ -1978,7 +1856,7 @@
                     <pic:cNvPicPr/>
                   </pic:nvPicPr>
                   <pic:blipFill>
-                    <a:blip r:embed="rId13" cstate="print">
+                    <a:blip r:embed="rId14" cstate="print">
                       <a:extLst>
                         <a:ext uri="{28A0092B-C50C-407E-A947-70E740481C1C}">
                           <a14:useLocalDpi xmlns:a14="http://schemas.microsoft.com/office/drawing/2010/main" val="0"/>
@@ -2016,7 +1894,6 @@
           <w:rFonts w:asciiTheme="majorBidi" w:hAnsiTheme="majorBidi" w:cstheme="majorBidi"/>
           <w:noProof/>
         </w:rPr>
-        <w:lastRenderedPageBreak/>
         <w:drawing>
           <wp:inline distT="0" distB="0" distL="0" distR="0" wp14:anchorId="2AEE962B" wp14:editId="0EC7A9BE">
             <wp:extent cx="3290047" cy="1607019"/>
@@ -2033,7 +1910,7 @@
                     <pic:cNvPicPr/>
                   </pic:nvPicPr>
                   <pic:blipFill>
-                    <a:blip r:embed="rId14">
+                    <a:blip r:embed="rId15">
                       <a:extLst>
                         <a:ext uri="{28A0092B-C50C-407E-A947-70E740481C1C}">
                           <a14:useLocalDpi xmlns:a14="http://schemas.microsoft.com/office/drawing/2010/main" val="0"/>

</xml_diff>